<commit_message>
añado versión 1 de Escenarios de calidad y mejoro el stakeholders
</commit_message>
<xml_diff>
--- a/Documentacion/Stakeholders.docx
+++ b/Documentacion/Stakeholders.docx
@@ -123,21 +123,35 @@
           <w:sz w:val="24"/>
           <w:szCs w:val="24"/>
         </w:rPr>
-        <w:t xml:space="preserve"> y modificar</w:t>
-      </w:r>
-      <w:r>
-        <w:rPr>
-          <w:sz w:val="24"/>
-          <w:szCs w:val="24"/>
-        </w:rPr>
-        <w:t xml:space="preserve"> este sis</w:t>
-      </w:r>
-      <w:r>
-        <w:rPr>
-          <w:sz w:val="24"/>
-          <w:szCs w:val="24"/>
-        </w:rPr>
-        <w:t>tema.</w:t>
+        <w:t xml:space="preserve"> </w:t>
+      </w:r>
+      <w:r>
+        <w:rPr>
+          <w:sz w:val="24"/>
+          <w:szCs w:val="24"/>
+        </w:rPr>
+        <w:t>este sis</w:t>
+      </w:r>
+      <w:r>
+        <w:rPr>
+          <w:sz w:val="24"/>
+          <w:szCs w:val="24"/>
+        </w:rPr>
+        <w:t>tema</w:t>
+      </w:r>
+      <w:r>
+        <w:rPr>
+          <w:sz w:val="24"/>
+          <w:szCs w:val="24"/>
+        </w:rPr>
+        <w:t xml:space="preserve"> en proyectos futuros</w:t>
+      </w:r>
+      <w:r>
+        <w:rPr>
+          <w:sz w:val="24"/>
+          <w:szCs w:val="24"/>
+        </w:rPr>
+        <w:t>.</w:t>
       </w:r>
     </w:p>
     <w:p>
@@ -257,25 +271,18 @@
           <w:ilvl w:val="0"/>
           <w:numId w:val="3"/>
         </w:numPr>
-        <w:spacing w:after="0"/>
-        <w:rPr>
-          <w:sz w:val="24"/>
-          <w:szCs w:val="24"/>
-        </w:rPr>
-      </w:pPr>
-      <w:r>
-        <w:rPr>
-          <w:sz w:val="24"/>
-          <w:szCs w:val="24"/>
-        </w:rPr>
-        <w:t>Baja intensidad tecnológica en el proyecto, con el fin de obtener un proceso de desarrollo controlado y predecible</w:t>
-      </w:r>
-      <w:r>
-        <w:rPr>
-          <w:sz w:val="24"/>
-          <w:szCs w:val="24"/>
-        </w:rPr>
-        <w:t>.</w:t>
+        <w:spacing w:after="0" w:line="240" w:lineRule="auto"/>
+        <w:rPr>
+          <w:sz w:val="24"/>
+          <w:szCs w:val="24"/>
+        </w:rPr>
+      </w:pPr>
+      <w:r>
+        <w:rPr>
+          <w:sz w:val="24"/>
+          <w:szCs w:val="24"/>
+        </w:rPr>
+        <w:t>Realizar una aplicación mantenible con objeto de facilitar la modificación de funcionalidad en caso de que la empresa lo solicite.</w:t>
       </w:r>
     </w:p>
     <w:p>
@@ -341,6 +348,13 @@
         </w:rPr>
         <w:t>Son las personas que usarán la aplicación en tiempo de explotación.</w:t>
       </w:r>
+      <w:r>
+        <w:rPr>
+          <w:sz w:val="24"/>
+          <w:szCs w:val="24"/>
+        </w:rPr>
+        <w:t xml:space="preserve"> (En esta primera etapa son los operarios de la compañía).</w:t>
+      </w:r>
     </w:p>
     <w:p>
       <w:pPr>
@@ -350,8 +364,6 @@
           <w:szCs w:val="24"/>
         </w:rPr>
       </w:pPr>
-      <w:bookmarkStart w:id="0" w:name="_GoBack"/>
-      <w:bookmarkEnd w:id="0"/>
     </w:p>
     <w:p>
       <w:pPr>
@@ -387,7 +399,21 @@
           <w:sz w:val="24"/>
           <w:szCs w:val="24"/>
         </w:rPr>
-        <w:t>Facilidad de uso para ejecutar los sistemas y modificar las opciones requeridas.</w:t>
+        <w:t>Facilidad de uso para ejecutar los sistemas y modificar las opciones requeridas</w:t>
+      </w:r>
+      <w:r>
+        <w:rPr>
+          <w:sz w:val="24"/>
+          <w:szCs w:val="24"/>
+        </w:rPr>
+        <w:t xml:space="preserve"> (formatos, nombres de ficheros)</w:t>
+      </w:r>
+      <w:r>
+        <w:rPr>
+          <w:sz w:val="24"/>
+          <w:szCs w:val="24"/>
+        </w:rPr>
+        <w:t>.</w:t>
       </w:r>
     </w:p>
     <w:p>
@@ -412,28 +438,27 @@
     </w:p>
     <w:p>
       <w:pPr>
+        <w:rPr>
+          <w:sz w:val="24"/>
+          <w:szCs w:val="24"/>
+        </w:rPr>
+      </w:pPr>
+      <w:r>
+        <w:rPr>
+          <w:sz w:val="24"/>
+          <w:szCs w:val="24"/>
+        </w:rPr>
+        <w:br w:type="page"/>
+      </w:r>
+    </w:p>
+    <w:p>
+      <w:pPr>
         <w:spacing w:after="0"/>
         <w:rPr>
           <w:sz w:val="24"/>
           <w:szCs w:val="24"/>
         </w:rPr>
       </w:pPr>
-    </w:p>
-    <w:p>
-      <w:pPr>
-        <w:spacing w:after="0"/>
-        <w:rPr>
-          <w:sz w:val="24"/>
-          <w:szCs w:val="24"/>
-        </w:rPr>
-      </w:pPr>
-      <w:r>
-        <w:rPr>
-          <w:sz w:val="24"/>
-          <w:szCs w:val="24"/>
-        </w:rPr>
-        <w:br w:type="page"/>
-      </w:r>
     </w:p>
     <w:tbl>
       <w:tblPr>
@@ -468,7 +493,6 @@
                 <w:sz w:val="24"/>
                 <w:szCs w:val="24"/>
               </w:rPr>
-              <w:lastRenderedPageBreak/>
               <w:t>Código</w:t>
             </w:r>
           </w:p>
@@ -580,7 +604,14 @@
                 <w:sz w:val="24"/>
                 <w:szCs w:val="24"/>
               </w:rPr>
-              <w:t>Facilidad para reutilizar y modificar este sistema.</w:t>
+              <w:t xml:space="preserve">Facilidad para reutilizar </w:t>
+            </w:r>
+            <w:r>
+              <w:rPr>
+                <w:sz w:val="24"/>
+                <w:szCs w:val="24"/>
+              </w:rPr>
+              <w:t>este sistema en proyectos futuros.</w:t>
             </w:r>
           </w:p>
           <w:p>
@@ -682,6 +713,7 @@
           </w:tcPr>
           <w:p>
             <w:pPr>
+              <w:pStyle w:val="Prrafodelista"/>
               <w:numPr>
                 <w:ilvl w:val="0"/>
                 <w:numId w:val="5"/>
@@ -696,16 +728,15 @@
             </w:pPr>
             <w:r>
               <w:rPr>
-                <w:rFonts w:eastAsia="Times New Roman" w:cs="Times New Roman"/>
-                <w:sz w:val="24"/>
-                <w:szCs w:val="24"/>
-                <w:lang w:eastAsia="es-ES"/>
-              </w:rPr>
-              <w:t>Baja intensidad tecnológica en el proyecto, con el fin de obtener un proceso de desarrollo controlado y predecible.</w:t>
+                <w:sz w:val="24"/>
+                <w:szCs w:val="24"/>
+              </w:rPr>
+              <w:t>Realizar una aplicación mantenible con objeto de facilitar la modificación de funcionalidad en caso de que la empresa lo solicite.</w:t>
             </w:r>
           </w:p>
           <w:p>
             <w:pPr>
+              <w:pStyle w:val="Prrafodelista"/>
               <w:numPr>
                 <w:ilvl w:val="0"/>
                 <w:numId w:val="5"/>
@@ -727,14 +758,6 @@
               </w:rPr>
               <w:t>Proyecto rentable, esto es, que permita ser desarrollado por el precio establecido con un grado de rentabilidad que haga atractivo el desarrollo.</w:t>
             </w:r>
-          </w:p>
-          <w:p>
-            <w:pPr>
-              <w:rPr>
-                <w:sz w:val="24"/>
-                <w:szCs w:val="24"/>
-              </w:rPr>
-            </w:pPr>
           </w:p>
         </w:tc>
       </w:tr>
@@ -804,6 +827,15 @@
               </w:rPr>
               <w:t>Facilidad de uso para ejecutar los sistemas y modificar las opciones requeridas.</w:t>
             </w:r>
+            <w:r>
+              <w:rPr>
+                <w:sz w:val="24"/>
+                <w:szCs w:val="24"/>
+              </w:rPr>
+              <w:t xml:space="preserve"> (formatos, nombres de ficheros).</w:t>
+            </w:r>
+            <w:bookmarkStart w:id="0" w:name="_GoBack"/>
+            <w:bookmarkEnd w:id="0"/>
           </w:p>
           <w:p>
             <w:pPr>
@@ -1951,6 +1983,7 @@
   <w:style w:type="character" w:default="1" w:styleId="Fuentedeprrafopredeter">
     <w:name w:val="Default Paragraph Font"/>
     <w:uiPriority w:val="1"/>
+    <w:semiHidden/>
     <w:unhideWhenUsed/>
   </w:style>
   <w:style w:type="table" w:default="1" w:styleId="Tablanormal">

</xml_diff>